<commit_message>
Flesh out .docx write-up
</commit_message>
<xml_diff>
--- a/Assignment-WriteUp.docx
+++ b/Assignment-WriteUp.docx
@@ -3,6 +3,358 @@
 <w:document xmlns:wpc="http://schemas.microsoft.com/office/word/2010/wordprocessingCanvas" xmlns:mo="http://schemas.microsoft.com/office/mac/office/2008/main" xmlns:mc="http://schemas.openxmlformats.org/markup-compatibility/2006" xmlns:mv="urn:schemas-microsoft-com:mac:vml" xmlns:o="urn:schemas-microsoft-com:office:office" xmlns:r="http://schemas.openxmlformats.org/officeDocument/2006/relationships" xmlns:m="http://schemas.openxmlformats.org/officeDocument/2006/math" xmlns:v="urn:schemas-microsoft-com:vml" xmlns:wp14="http://schemas.microsoft.com/office/word/2010/wordprocessingDrawing" xmlns:wp="http://schemas.openxmlformats.org/drawingml/2006/wordprocessingDrawing" xmlns:w10="urn:schemas-microsoft-com:office:word" xmlns:w="http://schemas.openxmlformats.org/wordprocessingml/2006/main" xmlns:w14="http://schemas.microsoft.com/office/word/2010/wordml" xmlns:w15="http://schemas.microsoft.com/office/word/2012/wordml" xmlns:wpg="http://schemas.microsoft.com/office/word/2010/wordprocessingGroup" xmlns:wpi="http://schemas.microsoft.com/office/word/2010/wordprocessingInk" xmlns:wne="http://schemas.microsoft.com/office/word/2006/wordml" xmlns:wps="http://schemas.microsoft.com/office/word/2010/wordprocessingShape" mc:Ignorable="w14 w15 wp14">
   <w:body>
     <w:p>
+      <w:r>
+        <w:t>Gabriel Borges</w:t>
+      </w:r>
+    </w:p>
+    <w:p>
+      <w:r>
+        <w:t>Yufeng Wu</w:t>
+      </w:r>
+    </w:p>
+    <w:p>
+      <w:r>
+        <w:t>CSE 3500 – Programming Assignment</w:t>
+      </w:r>
+    </w:p>
+    <w:p>
+      <w:r>
+        <w:t>3/23/16</w:t>
+      </w:r>
+    </w:p>
+    <w:p>
+      <w:pPr>
+        <w:jc w:val="center"/>
+      </w:pPr>
+      <w:r>
+        <w:t>Programming Assignment Write-Up</w:t>
+      </w:r>
+    </w:p>
+    <w:p>
+      <w:pPr>
+        <w:ind w:left="720" w:hanging="720"/>
+      </w:pPr>
+      <w:r>
+        <w:rPr>
+          <w:b/>
+        </w:rPr>
+        <w:t>Settings:</w:t>
+      </w:r>
+      <w:r>
+        <w:t xml:space="preserve"> For this assignment, I’m running the program on my MacBook Pro, with a 2.4Ghz i5 and 8GB 1600Mhz RAM.</w:t>
+      </w:r>
+    </w:p>
+    <w:p>
+      <w:pPr>
+        <w:ind w:left="720" w:hanging="720"/>
+      </w:pPr>
+      <w:r>
+        <w:rPr>
+          <w:b/>
+        </w:rPr>
+        <w:t>Results:</w:t>
+      </w:r>
+      <w:r>
+        <w:t xml:space="preserve"> </w:t>
+      </w:r>
+    </w:p>
+    <w:tbl>
+      <w:tblPr>
+        <w:tblStyle w:val="TableGrid"/>
+        <w:tblW w:w="0" w:type="auto"/>
+        <w:tblInd w:w="720" w:type="dxa"/>
+        <w:tblLook w:val="04A0" w:firstRow="1" w:lastRow="0" w:firstColumn="1" w:lastColumn="0" w:noHBand="0" w:noVBand="1"/>
+      </w:tblPr>
+      <w:tblGrid>
+        <w:gridCol w:w="222"/>
+        <w:gridCol w:w="222"/>
+        <w:gridCol w:w="222"/>
+      </w:tblGrid>
+      <w:tr>
+        <w:tc>
+          <w:tcPr>
+            <w:tcW w:w="0" w:type="auto"/>
+          </w:tcPr>
+          <w:p/>
+        </w:tc>
+        <w:tc>
+          <w:tcPr>
+            <w:tcW w:w="0" w:type="auto"/>
+          </w:tcPr>
+          <w:p/>
+        </w:tc>
+        <w:tc>
+          <w:tcPr>
+            <w:tcW w:w="0" w:type="auto"/>
+          </w:tcPr>
+          <w:p/>
+        </w:tc>
+      </w:tr>
+      <w:tr>
+        <w:tc>
+          <w:tcPr>
+            <w:tcW w:w="0" w:type="auto"/>
+          </w:tcPr>
+          <w:p/>
+        </w:tc>
+        <w:tc>
+          <w:tcPr>
+            <w:tcW w:w="0" w:type="auto"/>
+          </w:tcPr>
+          <w:p/>
+        </w:tc>
+        <w:tc>
+          <w:tcPr>
+            <w:tcW w:w="0" w:type="auto"/>
+          </w:tcPr>
+          <w:p/>
+        </w:tc>
+      </w:tr>
+      <w:tr>
+        <w:tc>
+          <w:tcPr>
+            <w:tcW w:w="0" w:type="auto"/>
+          </w:tcPr>
+          <w:p/>
+        </w:tc>
+        <w:tc>
+          <w:tcPr>
+            <w:tcW w:w="0" w:type="auto"/>
+          </w:tcPr>
+          <w:p/>
+        </w:tc>
+        <w:tc>
+          <w:tcPr>
+            <w:tcW w:w="0" w:type="auto"/>
+          </w:tcPr>
+          <w:p/>
+        </w:tc>
+      </w:tr>
+      <w:tr>
+        <w:tc>
+          <w:tcPr>
+            <w:tcW w:w="0" w:type="auto"/>
+          </w:tcPr>
+          <w:p/>
+        </w:tc>
+        <w:tc>
+          <w:tcPr>
+            <w:tcW w:w="0" w:type="auto"/>
+          </w:tcPr>
+          <w:p/>
+        </w:tc>
+        <w:tc>
+          <w:tcPr>
+            <w:tcW w:w="0" w:type="auto"/>
+          </w:tcPr>
+          <w:p/>
+        </w:tc>
+      </w:tr>
+      <w:tr>
+        <w:tc>
+          <w:tcPr>
+            <w:tcW w:w="0" w:type="auto"/>
+          </w:tcPr>
+          <w:p/>
+        </w:tc>
+        <w:tc>
+          <w:tcPr>
+            <w:tcW w:w="0" w:type="auto"/>
+          </w:tcPr>
+          <w:p/>
+        </w:tc>
+        <w:tc>
+          <w:tcPr>
+            <w:tcW w:w="0" w:type="auto"/>
+          </w:tcPr>
+          <w:p/>
+        </w:tc>
+      </w:tr>
+      <w:tr>
+        <w:tc>
+          <w:tcPr>
+            <w:tcW w:w="0" w:type="auto"/>
+          </w:tcPr>
+          <w:p/>
+        </w:tc>
+        <w:tc>
+          <w:tcPr>
+            <w:tcW w:w="0" w:type="auto"/>
+          </w:tcPr>
+          <w:p/>
+        </w:tc>
+        <w:tc>
+          <w:tcPr>
+            <w:tcW w:w="0" w:type="auto"/>
+          </w:tcPr>
+          <w:p/>
+        </w:tc>
+      </w:tr>
+      <w:tr>
+        <w:tc>
+          <w:tcPr>
+            <w:tcW w:w="0" w:type="auto"/>
+          </w:tcPr>
+          <w:p/>
+        </w:tc>
+        <w:tc>
+          <w:tcPr>
+            <w:tcW w:w="0" w:type="auto"/>
+          </w:tcPr>
+          <w:p/>
+        </w:tc>
+        <w:tc>
+          <w:tcPr>
+            <w:tcW w:w="0" w:type="auto"/>
+          </w:tcPr>
+          <w:p/>
+        </w:tc>
+      </w:tr>
+      <w:tr>
+        <w:tc>
+          <w:tcPr>
+            <w:tcW w:w="0" w:type="auto"/>
+          </w:tcPr>
+          <w:p/>
+        </w:tc>
+        <w:tc>
+          <w:tcPr>
+            <w:tcW w:w="0" w:type="auto"/>
+          </w:tcPr>
+          <w:p/>
+        </w:tc>
+        <w:tc>
+          <w:tcPr>
+            <w:tcW w:w="0" w:type="auto"/>
+          </w:tcPr>
+          <w:p/>
+        </w:tc>
+      </w:tr>
+      <w:tr>
+        <w:tc>
+          <w:tcPr>
+            <w:tcW w:w="0" w:type="auto"/>
+          </w:tcPr>
+          <w:p/>
+        </w:tc>
+        <w:tc>
+          <w:tcPr>
+            <w:tcW w:w="0" w:type="auto"/>
+          </w:tcPr>
+          <w:p/>
+        </w:tc>
+        <w:tc>
+          <w:tcPr>
+            <w:tcW w:w="0" w:type="auto"/>
+          </w:tcPr>
+          <w:p/>
+        </w:tc>
+      </w:tr>
+      <w:tr>
+        <w:tc>
+          <w:tcPr>
+            <w:tcW w:w="0" w:type="auto"/>
+          </w:tcPr>
+          <w:p/>
+        </w:tc>
+        <w:tc>
+          <w:tcPr>
+            <w:tcW w:w="0" w:type="auto"/>
+          </w:tcPr>
+          <w:p/>
+        </w:tc>
+        <w:tc>
+          <w:tcPr>
+            <w:tcW w:w="0" w:type="auto"/>
+          </w:tcPr>
+          <w:p/>
+        </w:tc>
+      </w:tr>
+      <w:tr>
+        <w:tc>
+          <w:tcPr>
+            <w:tcW w:w="0" w:type="auto"/>
+          </w:tcPr>
+          <w:p/>
+        </w:tc>
+        <w:tc>
+          <w:tcPr>
+            <w:tcW w:w="0" w:type="auto"/>
+          </w:tcPr>
+          <w:p/>
+        </w:tc>
+        <w:tc>
+          <w:tcPr>
+            <w:tcW w:w="0" w:type="auto"/>
+          </w:tcPr>
+          <w:p/>
+        </w:tc>
+      </w:tr>
+      <w:tr>
+        <w:tc>
+          <w:tcPr>
+            <w:tcW w:w="0" w:type="auto"/>
+          </w:tcPr>
+          <w:p/>
+        </w:tc>
+        <w:tc>
+          <w:tcPr>
+            <w:tcW w:w="0" w:type="auto"/>
+          </w:tcPr>
+          <w:p/>
+        </w:tc>
+        <w:tc>
+          <w:tcPr>
+            <w:tcW w:w="0" w:type="auto"/>
+          </w:tcPr>
+          <w:p/>
+        </w:tc>
+      </w:tr>
+      <w:tr>
+        <w:tc>
+          <w:tcPr>
+            <w:tcW w:w="0" w:type="auto"/>
+          </w:tcPr>
+          <w:p/>
+        </w:tc>
+        <w:tc>
+          <w:tcPr>
+            <w:tcW w:w="0" w:type="auto"/>
+          </w:tcPr>
+          <w:p/>
+        </w:tc>
+        <w:tc>
+          <w:tcPr>
+            <w:tcW w:w="0" w:type="auto"/>
+          </w:tcPr>
+          <w:p/>
+        </w:tc>
+      </w:tr>
+    </w:tbl>
+    <w:p>
+      <w:pPr>
+        <w:ind w:left="720" w:hanging="720"/>
+      </w:pPr>
+      <w:r>
+        <w:rPr>
+          <w:b/>
+        </w:rPr>
+        <w:t>Conclusion:</w:t>
+      </w:r>
+    </w:p>
+    <w:p>
+      <w:pPr>
+        <w:ind w:left="720" w:hanging="720"/>
+      </w:pPr>
+      <w:r>
+        <w:rPr>
+          <w:b/>
+        </w:rPr>
+        <w:t>Code:</w:t>
+      </w:r>
+      <w:r>
+        <w:t xml:space="preserve"> Source Code is included in submission as .java file</w:t>
+      </w:r>
       <w:bookmarkStart w:id="0" w:name="_GoBack"/>
       <w:bookmarkEnd w:id="0"/>
     </w:p>
@@ -450,6 +802,39 @@
     <w:semiHidden/>
     <w:unhideWhenUsed/>
   </w:style>
+  <w:style w:type="paragraph" w:styleId="NoSpacing">
+    <w:name w:val="No Spacing"/>
+    <w:uiPriority w:val="1"/>
+    <w:qFormat/>
+    <w:rsid w:val="0024475A"/>
+    <w:rPr>
+      <w:sz w:val="22"/>
+      <w:szCs w:val="22"/>
+    </w:rPr>
+  </w:style>
+  <w:style w:type="table" w:styleId="TableGrid">
+    <w:name w:val="Table Grid"/>
+    <w:basedOn w:val="TableNormal"/>
+    <w:uiPriority w:val="39"/>
+    <w:rsid w:val="0024475A"/>
+    <w:tblPr>
+      <w:tblInd w:w="0" w:type="dxa"/>
+      <w:tblBorders>
+        <w:top w:val="single" w:sz="4" w:space="0" w:color="auto"/>
+        <w:left w:val="single" w:sz="4" w:space="0" w:color="auto"/>
+        <w:bottom w:val="single" w:sz="4" w:space="0" w:color="auto"/>
+        <w:right w:val="single" w:sz="4" w:space="0" w:color="auto"/>
+        <w:insideH w:val="single" w:sz="4" w:space="0" w:color="auto"/>
+        <w:insideV w:val="single" w:sz="4" w:space="0" w:color="auto"/>
+      </w:tblBorders>
+      <w:tblCellMar>
+        <w:top w:w="0" w:type="dxa"/>
+        <w:left w:w="108" w:type="dxa"/>
+        <w:bottom w:w="0" w:type="dxa"/>
+        <w:right w:w="108" w:type="dxa"/>
+      </w:tblCellMar>
+    </w:tblPr>
+  </w:style>
 </w:styles>
 </file>
 

</xml_diff>

<commit_message>
Add numbers to table in write-up
</commit_message>
<xml_diff>
--- a/Assignment-WriteUp.docx
+++ b/Assignment-WriteUp.docx
@@ -71,8 +71,8 @@
       </w:tblPr>
       <w:tblGrid>
         <w:gridCol w:w="2701"/>
-        <w:gridCol w:w="1964"/>
-        <w:gridCol w:w="2256"/>
+        <w:gridCol w:w="3055"/>
+        <w:gridCol w:w="3347"/>
       </w:tblGrid>
       <w:tr>
         <w:trPr>
@@ -114,6 +114,9 @@
               <w:t xml:space="preserve"> Runtime</w:t>
             </w:r>
             <w:r>
+              <w:t xml:space="preserve"> (in seconds)</w:t>
+            </w:r>
+            <w:r>
               <w:t xml:space="preserve"> </w:t>
             </w:r>
           </w:p>
@@ -139,6 +142,9 @@
               <w:t>Runetime</w:t>
             </w:r>
             <w:proofErr w:type="spellEnd"/>
+            <w:r>
+              <w:t xml:space="preserve"> (in seconds)</w:t>
+            </w:r>
             <w:r>
               <w:t xml:space="preserve"> </w:t>
             </w:r>
@@ -172,6 +178,9 @@
             <w:pPr>
               <w:cnfStyle w:val="000000100000" w:firstRow="0" w:lastRow="0" w:firstColumn="0" w:lastColumn="0" w:oddVBand="0" w:evenVBand="0" w:oddHBand="1" w:evenHBand="0" w:firstRowFirstColumn="0" w:firstRowLastColumn="0" w:lastRowFirstColumn="0" w:lastRowLastColumn="0"/>
             </w:pPr>
+            <w:r>
+              <w:t>6.37199E-4</w:t>
+            </w:r>
           </w:p>
         </w:tc>
         <w:tc>
@@ -182,6 +191,9 @@
             <w:pPr>
               <w:cnfStyle w:val="000000100000" w:firstRow="0" w:lastRow="0" w:firstColumn="0" w:lastColumn="0" w:oddVBand="0" w:evenVBand="0" w:oddHBand="1" w:evenHBand="0" w:firstRowFirstColumn="0" w:firstRowLastColumn="0" w:lastRowFirstColumn="0" w:lastRowLastColumn="0"/>
             </w:pPr>
+            <w:r>
+              <w:t>6.82965E-4</w:t>
+            </w:r>
           </w:p>
         </w:tc>
       </w:tr>
@@ -208,6 +220,9 @@
             <w:pPr>
               <w:cnfStyle w:val="000000000000" w:firstRow="0" w:lastRow="0" w:firstColumn="0" w:lastColumn="0" w:oddVBand="0" w:evenVBand="0" w:oddHBand="0" w:evenHBand="0" w:firstRowFirstColumn="0" w:firstRowLastColumn="0" w:lastRowFirstColumn="0" w:lastRowLastColumn="0"/>
             </w:pPr>
+            <w:r>
+              <w:t>0.00401796</w:t>
+            </w:r>
           </w:p>
         </w:tc>
         <w:tc>
@@ -218,6 +233,9 @@
             <w:pPr>
               <w:cnfStyle w:val="000000000000" w:firstRow="0" w:lastRow="0" w:firstColumn="0" w:lastColumn="0" w:oddVBand="0" w:evenVBand="0" w:oddHBand="0" w:evenHBand="0" w:firstRowFirstColumn="0" w:firstRowLastColumn="0" w:lastRowFirstColumn="0" w:lastRowLastColumn="0"/>
             </w:pPr>
+            <w:r>
+              <w:t>0.002959525</w:t>
+            </w:r>
           </w:p>
         </w:tc>
       </w:tr>
@@ -247,6 +265,9 @@
             <w:pPr>
               <w:cnfStyle w:val="000000100000" w:firstRow="0" w:lastRow="0" w:firstColumn="0" w:lastColumn="0" w:oddVBand="0" w:evenVBand="0" w:oddHBand="1" w:evenHBand="0" w:firstRowFirstColumn="0" w:firstRowLastColumn="0" w:lastRowFirstColumn="0" w:lastRowLastColumn="0"/>
             </w:pPr>
+            <w:r>
+              <w:t>0.002218045</w:t>
+            </w:r>
           </w:p>
         </w:tc>
         <w:tc>
@@ -257,6 +278,9 @@
             <w:pPr>
               <w:cnfStyle w:val="000000100000" w:firstRow="0" w:lastRow="0" w:firstColumn="0" w:lastColumn="0" w:oddVBand="0" w:evenVBand="0" w:oddHBand="1" w:evenHBand="0" w:firstRowFirstColumn="0" w:firstRowLastColumn="0" w:lastRowFirstColumn="0" w:lastRowLastColumn="0"/>
             </w:pPr>
+            <w:r>
+              <w:t>8.74264E-4</w:t>
+            </w:r>
           </w:p>
         </w:tc>
       </w:tr>
@@ -283,6 +307,9 @@
             <w:pPr>
               <w:cnfStyle w:val="000000000000" w:firstRow="0" w:lastRow="0" w:firstColumn="0" w:lastColumn="0" w:oddVBand="0" w:evenVBand="0" w:oddHBand="0" w:evenHBand="0" w:firstRowFirstColumn="0" w:firstRowLastColumn="0" w:lastRowFirstColumn="0" w:lastRowLastColumn="0"/>
             </w:pPr>
+            <w:r>
+              <w:t>0.01269465</w:t>
+            </w:r>
           </w:p>
         </w:tc>
         <w:tc>
@@ -293,6 +320,9 @@
             <w:pPr>
               <w:cnfStyle w:val="000000000000" w:firstRow="0" w:lastRow="0" w:firstColumn="0" w:lastColumn="0" w:oddVBand="0" w:evenVBand="0" w:oddHBand="0" w:evenHBand="0" w:firstRowFirstColumn="0" w:firstRowLastColumn="0" w:lastRowFirstColumn="0" w:lastRowLastColumn="0"/>
             </w:pPr>
+            <w:r>
+              <w:t>0.006410437</w:t>
+            </w:r>
           </w:p>
         </w:tc>
       </w:tr>
@@ -322,6 +352,9 @@
             <w:pPr>
               <w:cnfStyle w:val="000000100000" w:firstRow="0" w:lastRow="0" w:firstColumn="0" w:lastColumn="0" w:oddVBand="0" w:evenVBand="0" w:oddHBand="1" w:evenHBand="0" w:firstRowFirstColumn="0" w:firstRowLastColumn="0" w:lastRowFirstColumn="0" w:lastRowLastColumn="0"/>
             </w:pPr>
+            <w:r>
+              <w:t>0.026166509</w:t>
+            </w:r>
           </w:p>
         </w:tc>
         <w:tc>
@@ -332,6 +365,9 @@
             <w:pPr>
               <w:cnfStyle w:val="000000100000" w:firstRow="0" w:lastRow="0" w:firstColumn="0" w:lastColumn="0" w:oddVBand="0" w:evenVBand="0" w:oddHBand="1" w:evenHBand="0" w:firstRowFirstColumn="0" w:firstRowLastColumn="0" w:lastRowFirstColumn="0" w:lastRowLastColumn="0"/>
             </w:pPr>
+            <w:r>
+              <w:t>0.001715684</w:t>
+            </w:r>
           </w:p>
         </w:tc>
       </w:tr>
@@ -358,6 +394,9 @@
             <w:pPr>
               <w:cnfStyle w:val="000000000000" w:firstRow="0" w:lastRow="0" w:firstColumn="0" w:lastColumn="0" w:oddVBand="0" w:evenVBand="0" w:oddHBand="0" w:evenHBand="0" w:firstRowFirstColumn="0" w:firstRowLastColumn="0" w:lastRowFirstColumn="0" w:lastRowLastColumn="0"/>
             </w:pPr>
+            <w:r>
+              <w:t>0.067301876</w:t>
+            </w:r>
           </w:p>
         </w:tc>
         <w:tc>
@@ -368,6 +407,9 @@
             <w:pPr>
               <w:cnfStyle w:val="000000000000" w:firstRow="0" w:lastRow="0" w:firstColumn="0" w:lastColumn="0" w:oddVBand="0" w:evenVBand="0" w:oddHBand="0" w:evenHBand="0" w:firstRowFirstColumn="0" w:firstRowLastColumn="0" w:lastRowFirstColumn="0" w:lastRowLastColumn="0"/>
             </w:pPr>
+            <w:r>
+              <w:t>0.011900116</w:t>
+            </w:r>
           </w:p>
         </w:tc>
       </w:tr>
@@ -397,6 +439,12 @@
             <w:pPr>
               <w:cnfStyle w:val="000000100000" w:firstRow="0" w:lastRow="0" w:firstColumn="0" w:lastColumn="0" w:oddVBand="0" w:evenVBand="0" w:oddHBand="1" w:evenHBand="0" w:firstRowFirstColumn="0" w:firstRowLastColumn="0" w:lastRowFirstColumn="0" w:lastRowLastColumn="0"/>
             </w:pPr>
+            <w:r>
+              <w:t>0.335328108</w:t>
+            </w:r>
+            <w:r>
+              <w:t xml:space="preserve"> </w:t>
+            </w:r>
           </w:p>
         </w:tc>
         <w:tc>
@@ -407,6 +455,12 @@
             <w:pPr>
               <w:cnfStyle w:val="000000100000" w:firstRow="0" w:lastRow="0" w:firstColumn="0" w:lastColumn="0" w:oddVBand="0" w:evenVBand="0" w:oddHBand="1" w:evenHBand="0" w:firstRowFirstColumn="0" w:firstRowLastColumn="0" w:lastRowFirstColumn="0" w:lastRowLastColumn="0"/>
             </w:pPr>
+            <w:r>
+              <w:t>0.010119315</w:t>
+            </w:r>
+            <w:r>
+              <w:t xml:space="preserve"> </w:t>
+            </w:r>
           </w:p>
         </w:tc>
       </w:tr>
@@ -433,6 +487,9 @@
             <w:pPr>
               <w:cnfStyle w:val="000000000000" w:firstRow="0" w:lastRow="0" w:firstColumn="0" w:lastColumn="0" w:oddVBand="0" w:evenVBand="0" w:oddHBand="0" w:evenHBand="0" w:firstRowFirstColumn="0" w:firstRowLastColumn="0" w:lastRowFirstColumn="0" w:lastRowLastColumn="0"/>
             </w:pPr>
+            <w:r>
+              <w:t>2.629364564</w:t>
+            </w:r>
           </w:p>
         </w:tc>
         <w:tc>
@@ -443,6 +500,9 @@
             <w:pPr>
               <w:cnfStyle w:val="000000000000" w:firstRow="0" w:lastRow="0" w:firstColumn="0" w:lastColumn="0" w:oddVBand="0" w:evenVBand="0" w:oddHBand="0" w:evenHBand="0" w:firstRowFirstColumn="0" w:firstRowLastColumn="0" w:lastRowFirstColumn="0" w:lastRowLastColumn="0"/>
             </w:pPr>
+            <w:r>
+              <w:t>0.025217425</w:t>
+            </w:r>
           </w:p>
         </w:tc>
       </w:tr>
@@ -472,6 +532,9 @@
             <w:pPr>
               <w:cnfStyle w:val="000000100000" w:firstRow="0" w:lastRow="0" w:firstColumn="0" w:lastColumn="0" w:oddVBand="0" w:evenVBand="0" w:oddHBand="1" w:evenHBand="0" w:firstRowFirstColumn="0" w:firstRowLastColumn="0" w:lastRowFirstColumn="0" w:lastRowLastColumn="0"/>
             </w:pPr>
+            <w:r>
+              <w:t>41.075098774</w:t>
+            </w:r>
           </w:p>
         </w:tc>
         <w:tc>
@@ -482,6 +545,12 @@
             <w:pPr>
               <w:cnfStyle w:val="000000100000" w:firstRow="0" w:lastRow="0" w:firstColumn="0" w:lastColumn="0" w:oddVBand="0" w:evenVBand="0" w:oddHBand="1" w:evenHBand="0" w:firstRowFirstColumn="0" w:firstRowLastColumn="0" w:lastRowFirstColumn="0" w:lastRowLastColumn="0"/>
             </w:pPr>
+            <w:r>
+              <w:t>0.028160041</w:t>
+            </w:r>
+            <w:r>
+              <w:t xml:space="preserve"> </w:t>
+            </w:r>
           </w:p>
         </w:tc>
       </w:tr>
@@ -508,6 +577,9 @@
             <w:pPr>
               <w:cnfStyle w:val="000000000000" w:firstRow="0" w:lastRow="0" w:firstColumn="0" w:lastColumn="0" w:oddVBand="0" w:evenVBand="0" w:oddHBand="0" w:evenHBand="0" w:firstRowFirstColumn="0" w:firstRowLastColumn="0" w:lastRowFirstColumn="0" w:lastRowLastColumn="0"/>
             </w:pPr>
+            <w:r>
+              <w:t>265.087019675</w:t>
+            </w:r>
           </w:p>
         </w:tc>
         <w:tc>
@@ -518,6 +590,9 @@
             <w:pPr>
               <w:cnfStyle w:val="000000000000" w:firstRow="0" w:lastRow="0" w:firstColumn="0" w:lastColumn="0" w:oddVBand="0" w:evenVBand="0" w:oddHBand="0" w:evenHBand="0" w:firstRowFirstColumn="0" w:firstRowLastColumn="0" w:lastRowFirstColumn="0" w:lastRowLastColumn="0"/>
             </w:pPr>
+            <w:r>
+              <w:t>0.088976959</w:t>
+            </w:r>
           </w:p>
         </w:tc>
       </w:tr>
@@ -547,6 +622,12 @@
             <w:pPr>
               <w:cnfStyle w:val="000000100000" w:firstRow="0" w:lastRow="0" w:firstColumn="0" w:lastColumn="0" w:oddVBand="0" w:evenVBand="0" w:oddHBand="1" w:evenHBand="0" w:firstRowFirstColumn="0" w:firstRowLastColumn="0" w:lastRowFirstColumn="0" w:lastRowLastColumn="0"/>
             </w:pPr>
+            <w:r>
+              <w:t>2944.801408131</w:t>
+            </w:r>
+            <w:r>
+              <w:t xml:space="preserve"> </w:t>
+            </w:r>
           </w:p>
         </w:tc>
         <w:tc>
@@ -557,6 +638,12 @@
             <w:pPr>
               <w:cnfStyle w:val="000000100000" w:firstRow="0" w:lastRow="0" w:firstColumn="0" w:lastColumn="0" w:oddVBand="0" w:evenVBand="0" w:oddHBand="1" w:evenHBand="0" w:firstRowFirstColumn="0" w:firstRowLastColumn="0" w:lastRowFirstColumn="0" w:lastRowLastColumn="0"/>
             </w:pPr>
+            <w:r>
+              <w:t>0.198014289</w:t>
+            </w:r>
+            <w:r>
+              <w:t xml:space="preserve"> </w:t>
+            </w:r>
           </w:p>
         </w:tc>
       </w:tr>
@@ -653,6 +740,54 @@
     </w:p>
     <w:p>
       <w:pPr>
+        <w:ind w:firstLine="720"/>
+      </w:pPr>
+      <w:r>
+        <w:t xml:space="preserve">An interesting observation is that for small data sets, the algorithm choice does not seem to matter if the input size is also small. Looking at the difference between, as an example, the </w:t>
+      </w:r>
+      <w:proofErr w:type="spellStart"/>
+      <w:r>
+        <w:t>numberset</w:t>
+      </w:r>
+      <w:proofErr w:type="spellEnd"/>
+      <w:r>
+        <w:t xml:space="preserve"> 1 runtime to the numberset2 runtime for the sample size of 10, the only reason that the </w:t>
+      </w:r>
+      <w:proofErr w:type="spellStart"/>
+      <w:r>
+        <w:t>binarySearch</w:t>
+      </w:r>
+      <w:proofErr w:type="spellEnd"/>
+      <w:r>
+        <w:t xml:space="preserve"> algorithm runs faster is the new </w:t>
+      </w:r>
+      <w:proofErr w:type="spellStart"/>
+      <w:r>
+        <w:t>numberset</w:t>
+      </w:r>
+      <w:proofErr w:type="spellEnd"/>
+      <w:r>
+        <w:t xml:space="preserve"> has a significantly larger amount of inputs to check (i.e. 100 vs. 10). If the number set was still small, as it is for the first run through (listNumbers-10.txt (1)), the brute force algorithm is actually more efficient (although this may have been due to the luck of the arrangement). In both sample sets, however, as the amount of data becomes larger, the </w:t>
+      </w:r>
+      <w:proofErr w:type="spellStart"/>
+      <w:r>
+        <w:t>binarysearch</w:t>
+      </w:r>
+      <w:proofErr w:type="spellEnd"/>
+      <w:r>
+        <w:t xml:space="preserve"> algorithm becomes painstakingly more efficient to use. For example, the first data set for 1,000,000 numbers to check, the </w:t>
+      </w:r>
+      <w:proofErr w:type="spellStart"/>
+      <w:r>
+        <w:t>bruteForce</w:t>
+      </w:r>
+      <w:proofErr w:type="spellEnd"/>
+      <w:r>
+        <w:t xml:space="preserve"> algorithm took approximately 49 minutes to complete versus .2 seconds. There’s not a question that binary search is more efficient. </w:t>
+      </w:r>
+    </w:p>
+    <w:p>
+      <w:pPr>
         <w:ind w:left="720" w:hanging="720"/>
       </w:pPr>
       <w:r>
@@ -675,14 +810,108 @@
       <w:r>
         <w:t xml:space="preserve"> public repository for the project: </w:t>
       </w:r>
-      <w:r>
-        <w:t>https://github.com/gborges0727/CSE3500-Progra</w:t>
+      <w:hyperlink r:id="rId5" w:history="1">
+        <w:r>
+          <w:rPr>
+            <w:rStyle w:val="Hyperlink"/>
+          </w:rPr>
+          <w:t>https://github.com/gborges0727/CSE3500-ProgrammingAssignment</w:t>
+        </w:r>
+      </w:hyperlink>
+    </w:p>
+    <w:p>
+      <w:pPr>
+        <w:ind w:left="720" w:hanging="720"/>
+      </w:pPr>
+      <w:r>
+        <w:rPr>
+          <w:noProof/>
+        </w:rPr>
+        <w:drawing>
+          <wp:anchor distT="0" distB="0" distL="114300" distR="114300" simplePos="0" relativeHeight="251658240" behindDoc="0" locked="0" layoutInCell="1" allowOverlap="1" wp14:anchorId="68CDEDA1" wp14:editId="7C97DCB1">
+            <wp:simplePos x="0" y="0"/>
+            <wp:positionH relativeFrom="column">
+              <wp:posOffset>508000</wp:posOffset>
+            </wp:positionH>
+            <wp:positionV relativeFrom="paragraph">
+              <wp:posOffset>240030</wp:posOffset>
+            </wp:positionV>
+            <wp:extent cx="4729951" cy="2860040"/>
+            <wp:effectExtent l="0" t="0" r="0" b="10160"/>
+            <wp:wrapTight wrapText="bothSides">
+              <wp:wrapPolygon edited="0">
+                <wp:start x="0" y="0"/>
+                <wp:lineTo x="0" y="21485"/>
+                <wp:lineTo x="21461" y="21485"/>
+                <wp:lineTo x="21461" y="0"/>
+                <wp:lineTo x="0" y="0"/>
+              </wp:wrapPolygon>
+            </wp:wrapTight>
+            <wp:docPr id="1" name="Picture 1" descr="../../../../Desktop/Screen%20Shot%202016-03-23%20at%206.51.32%20PM."/>
+            <wp:cNvGraphicFramePr>
+              <a:graphicFrameLocks xmlns:a="http://schemas.openxmlformats.org/drawingml/2006/main" noChangeAspect="1"/>
+            </wp:cNvGraphicFramePr>
+            <a:graphic xmlns:a="http://schemas.openxmlformats.org/drawingml/2006/main">
+              <a:graphicData uri="http://schemas.openxmlformats.org/drawingml/2006/picture">
+                <pic:pic xmlns:pic="http://schemas.openxmlformats.org/drawingml/2006/picture">
+                  <pic:nvPicPr>
+                    <pic:cNvPr id="0" name="Picture 1" descr="../../../../Desktop/Screen%20Shot%202016-03-23%20at%206.51.32%20PM."/>
+                    <pic:cNvPicPr>
+                      <a:picLocks noChangeAspect="1" noChangeArrowheads="1"/>
+                    </pic:cNvPicPr>
+                  </pic:nvPicPr>
+                  <pic:blipFill>
+                    <a:blip r:embed="rId6">
+                      <a:extLst>
+                        <a:ext uri="{28A0092B-C50C-407E-A947-70E740481C1C}">
+                          <a14:useLocalDpi xmlns:a14="http://schemas.microsoft.com/office/drawing/2010/main" val="0"/>
+                        </a:ext>
+                      </a:extLst>
+                    </a:blip>
+                    <a:srcRect/>
+                    <a:stretch>
+                      <a:fillRect/>
+                    </a:stretch>
+                  </pic:blipFill>
+                  <pic:spPr bwMode="auto">
+                    <a:xfrm>
+                      <a:off x="0" y="0"/>
+                      <a:ext cx="4732777" cy="2861749"/>
+                    </a:xfrm>
+                    <a:prstGeom prst="rect">
+                      <a:avLst/>
+                    </a:prstGeom>
+                    <a:noFill/>
+                    <a:ln>
+                      <a:noFill/>
+                    </a:ln>
+                  </pic:spPr>
+                </pic:pic>
+              </a:graphicData>
+            </a:graphic>
+            <wp14:sizeRelH relativeFrom="page">
+              <wp14:pctWidth>0</wp14:pctWidth>
+            </wp14:sizeRelH>
+            <wp14:sizeRelV relativeFrom="page">
+              <wp14:pctHeight>0</wp14:pctHeight>
+            </wp14:sizeRelV>
+          </wp:anchor>
+        </w:drawing>
+      </w:r>
+      <w:r>
+        <w:tab/>
+        <w:t xml:space="preserve">Example Output (for listNumbers-1000000.txt (1)): </w:t>
+      </w:r>
+    </w:p>
+    <w:p>
+      <w:pPr>
+        <w:ind w:left="720" w:hanging="720"/>
+      </w:pPr>
+      <w:r>
+        <w:tab/>
       </w:r>
       <w:bookmarkStart w:id="0" w:name="_GoBack"/>
       <w:bookmarkEnd w:id="0"/>
-      <w:r>
-        <w:t>mmingAssignment</w:t>
-      </w:r>
     </w:p>
     <w:sectPr>
       <w:pgSz w:w="12240" w:h="15840"/>
@@ -1201,7 +1430,6 @@
   <w:style w:type="character" w:default="1" w:styleId="DefaultParagraphFont">
     <w:name w:val="Default Paragraph Font"/>
     <w:uiPriority w:val="1"/>
-    <w:semiHidden/>
     <w:unhideWhenUsed/>
   </w:style>
   <w:style w:type="table" w:default="1" w:styleId="TableNormal">
@@ -3252,6 +3480,17 @@
         </w:tcBorders>
       </w:tcPr>
     </w:tblStylePr>
+  </w:style>
+  <w:style w:type="character" w:styleId="Hyperlink">
+    <w:name w:val="Hyperlink"/>
+    <w:basedOn w:val="DefaultParagraphFont"/>
+    <w:uiPriority w:val="99"/>
+    <w:unhideWhenUsed/>
+    <w:rsid w:val="00127945"/>
+    <w:rPr>
+      <w:color w:val="0563C1" w:themeColor="hyperlink"/>
+      <w:u w:val="single"/>
+    </w:rPr>
   </w:style>
 </w:styles>
 </file>

</xml_diff>